<commit_message>
modificar mnj validacion usuario-cliente y captura grilla
</commit_message>
<xml_diff>
--- a/Manual de Usuario SVAU OK.docx
+++ b/Manual de Usuario SVAU OK.docx
@@ -450,11 +450,9 @@
       <w:pPr>
         <w:spacing w:after="0"/>
       </w:pPr>
-      <w:proofErr w:type="spellStart"/>
       <w:r>
         <w:t>Mab</w:t>
       </w:r>
-      <w:proofErr w:type="spellEnd"/>
     </w:p>
     <w:p>
       <w:pPr>
@@ -4525,7 +4523,7 @@
       </w:pPr>
       <w:bookmarkStart w:id="3" w:name="_Toc43425821"/>
       <w:r>
-        <w:t>Logu</w:t>
+        <w:t>Log</w:t>
       </w:r>
       <w:r>
         <w:t>in</w:t>
@@ -4622,7 +4620,7 @@
       <w:bookmarkStart w:id="4" w:name="_Toc43425822"/>
       <w:r>
         <w:lastRenderedPageBreak/>
-        <w:t>Logu</w:t>
+        <w:t>Log</w:t>
       </w:r>
       <w:r>
         <w:t>in</w:t>
@@ -4703,7 +4701,7 @@
       </w:pPr>
       <w:bookmarkStart w:id="5" w:name="_Toc43425823"/>
       <w:r>
-        <w:t>Logu</w:t>
+        <w:t>Log</w:t>
       </w:r>
       <w:r>
         <w:t>in</w:t>
@@ -5480,28 +5478,7 @@
         <w:jc w:val="both"/>
       </w:pPr>
       <w:r>
-        <w:t xml:space="preserve">Si deseamos </w:t>
-      </w:r>
-      <w:r>
-        <w:t>modific</w:t>
-      </w:r>
-      <w:r>
-        <w:t xml:space="preserve">ar un usuario, primero debemos </w:t>
-      </w:r>
-      <w:r>
-        <w:t>seleccionar un usuario de la grilla</w:t>
-      </w:r>
-      <w:r>
-        <w:t xml:space="preserve">, esto </w:t>
-      </w:r>
-      <w:r>
-        <w:t>cargar</w:t>
-      </w:r>
-      <w:r>
-        <w:t xml:space="preserve">á </w:t>
-      </w:r>
-      <w:r>
-        <w:t>los datos del usuario seleccionado</w:t>
+        <w:t>Si deseamos modificar un usuario, primero debemos seleccionar un usuario de la grilla, esto cargará los datos del usuario seleccionado</w:t>
       </w:r>
       <w:r>
         <w:t xml:space="preserve"> en </w:t>
@@ -5633,22 +5610,7 @@
         <w:ind w:firstLine="708"/>
       </w:pPr>
       <w:r>
-        <w:t>El</w:t>
-      </w:r>
-      <w:r>
-        <w:t xml:space="preserve"> bot</w:t>
-      </w:r>
-      <w:r>
-        <w:t>ó</w:t>
-      </w:r>
-      <w:r>
-        <w:t>n “A</w:t>
-      </w:r>
-      <w:r>
-        <w:t>GREGA</w:t>
-      </w:r>
-      <w:r>
-        <w:t>R” se deshabilita en este modo.</w:t>
+        <w:t>El botón “AGREGAR” se deshabilita en este modo.</w:t>
       </w:r>
     </w:p>
     <w:p>
@@ -5686,13 +5648,7 @@
         <w:jc w:val="both"/>
       </w:pPr>
       <w:r>
-        <w:t xml:space="preserve">Si deseamos </w:t>
-      </w:r>
-      <w:r>
-        <w:t>elimin</w:t>
-      </w:r>
-      <w:r>
-        <w:t>ar un usuario, primero debemos seleccionar un usuario de la grilla, esto cargará los datos del usuario seleccionado en los campos de la parte derecha, y luego presionamos el botón “</w:t>
+        <w:t>Si deseamos eliminar un usuario, primero debemos seleccionar un usuario de la grilla, esto cargará los datos del usuario seleccionado en los campos de la parte derecha, y luego presionamos el botón “</w:t>
       </w:r>
       <w:r>
         <w:t>ELIMIN</w:t>
@@ -5834,25 +5790,13 @@
         <w:jc w:val="both"/>
       </w:pPr>
       <w:r>
-        <w:t xml:space="preserve">Si deseamos </w:t>
-      </w:r>
-      <w:r>
-        <w:t>buscar</w:t>
-      </w:r>
-      <w:r>
-        <w:t xml:space="preserve"> un usuario, primero debemos </w:t>
-      </w:r>
-      <w:r>
-        <w:t xml:space="preserve">escribir un nombre de usuario o parte de él, en el campo de la parte superior, luego presionamos el botón “FILTRAR”, se buscará </w:t>
+        <w:t xml:space="preserve">Si deseamos buscar un usuario, primero debemos escribir un nombre de usuario o parte de él, en el campo de la parte superior, luego presionamos el botón “FILTRAR”, se buscará </w:t>
       </w:r>
       <w:r>
         <w:t xml:space="preserve">y cargará la grilla con </w:t>
       </w:r>
       <w:r>
-        <w:t>todos los usuarios cuyo nombre de usuario contenga el texto ingresado anteriormente</w:t>
-      </w:r>
-      <w:r>
-        <w:t>.</w:t>
+        <w:t>todos los usuarios cuyo nombre de usuario contenga el texto ingresado anteriormente.</w:t>
       </w:r>
     </w:p>
     <w:p>
@@ -6155,10 +6099,7 @@
       </w:pPr>
       <w:r>
         <w:lastRenderedPageBreak/>
-        <w:t xml:space="preserve">Cuando se agrega o modifica un usuario se controla que </w:t>
-      </w:r>
-      <w:r>
-        <w:t>el nuevo usuario ingresado ya exista</w:t>
+        <w:t>Cuando se agrega o modifica un usuario se controla que el nuevo usuario ingresado ya exista</w:t>
       </w:r>
       <w:r>
         <w:t xml:space="preserve"> y se encuentre en uso</w:t>
@@ -6314,14 +6255,9 @@
       </w:pPr>
       <w:bookmarkStart w:id="25" w:name="_Toc43425843"/>
       <w:r>
-        <w:t xml:space="preserve">Gestión de </w:t>
-      </w:r>
-      <w:proofErr w:type="spellStart"/>
-      <w:r>
-        <w:t>Vehiculos</w:t>
+        <w:t>Gestión de Vehiculos</w:t>
       </w:r>
       <w:bookmarkEnd w:id="25"/>
-      <w:proofErr w:type="spellEnd"/>
     </w:p>
     <w:p>
       <w:pPr>
@@ -6334,14 +6270,9 @@
       </w:pPr>
       <w:bookmarkStart w:id="26" w:name="_Toc43425844"/>
       <w:r>
-        <w:t xml:space="preserve">Agregar </w:t>
-      </w:r>
-      <w:proofErr w:type="spellStart"/>
-      <w:r>
-        <w:t>Vehiculos</w:t>
+        <w:t>Agregar Vehiculos</w:t>
       </w:r>
       <w:bookmarkEnd w:id="26"/>
-      <w:proofErr w:type="spellEnd"/>
     </w:p>
     <w:p>
       <w:pPr>
@@ -6354,14 +6285,9 @@
       </w:pPr>
       <w:bookmarkStart w:id="27" w:name="_Toc43425845"/>
       <w:r>
-        <w:t xml:space="preserve">Modificar </w:t>
-      </w:r>
-      <w:proofErr w:type="spellStart"/>
-      <w:r>
-        <w:t>Vehiculos</w:t>
+        <w:t>Modificar Vehiculos</w:t>
       </w:r>
       <w:bookmarkEnd w:id="27"/>
-      <w:proofErr w:type="spellEnd"/>
     </w:p>
     <w:p>
       <w:pPr>
@@ -6374,14 +6300,9 @@
       </w:pPr>
       <w:bookmarkStart w:id="28" w:name="_Toc43425846"/>
       <w:r>
-        <w:t xml:space="preserve">Eliminar </w:t>
-      </w:r>
-      <w:proofErr w:type="spellStart"/>
-      <w:r>
-        <w:t>Vehiculos</w:t>
+        <w:t>Eliminar Vehiculos</w:t>
       </w:r>
       <w:bookmarkEnd w:id="28"/>
-      <w:proofErr w:type="spellEnd"/>
     </w:p>
     <w:p>
       <w:pPr>
@@ -6394,14 +6315,9 @@
       </w:pPr>
       <w:bookmarkStart w:id="29" w:name="_Toc43425847"/>
       <w:r>
-        <w:t xml:space="preserve">Buscar </w:t>
-      </w:r>
-      <w:proofErr w:type="spellStart"/>
-      <w:r>
-        <w:t>Vehiculos</w:t>
+        <w:t>Buscar Vehiculos</w:t>
       </w:r>
       <w:bookmarkEnd w:id="29"/>
-      <w:proofErr w:type="spellEnd"/>
     </w:p>
     <w:p>
       <w:pPr>
@@ -6572,12 +6488,10 @@
         </w:numPr>
       </w:pPr>
       <w:bookmarkStart w:id="40" w:name="_Toc43425858"/>
-      <w:proofErr w:type="spellStart"/>
       <w:r>
         <w:t>Instalacion</w:t>
       </w:r>
       <w:bookmarkEnd w:id="40"/>
-      <w:proofErr w:type="spellEnd"/>
     </w:p>
     <w:sectPr>
       <w:footerReference w:type="default" r:id="rId32"/>
@@ -6642,6 +6556,7 @@
         <w:docPartUnique/>
       </w:docPartObj>
     </w:sdtPr>
+    <w:sdtEndPr/>
     <w:sdtContent>
       <w:p>
         <w:pPr>

</xml_diff>

<commit_message>
Corregido texto Cliente por-->Usuario
Manual: corregido capturas y texto Cliente por-->Usuario
</commit_message>
<xml_diff>
--- a/Manual de Usuario SVAU OK.docx
+++ b/Manual de Usuario SVAU OK.docx
@@ -445,6 +445,9 @@
       <w:r>
         <w:t>Yes</w:t>
       </w:r>
+      <w:r>
+        <w:t>i</w:t>
+      </w:r>
     </w:p>
     <w:p>
       <w:pPr>
@@ -452,6 +455,9 @@
       </w:pPr>
       <w:r>
         <w:t>Mab</w:t>
+      </w:r>
+      <w:r>
+        <w:t>el</w:t>
       </w:r>
     </w:p>
     <w:p>
@@ -4607,6 +4613,9 @@
       <w:r>
         <w:t xml:space="preserve"> </w:t>
       </w:r>
+      <w:r>
+        <w:t>Y luego de aceptar, se mostrará la pantalla Principal.</w:t>
+      </w:r>
     </w:p>
     <w:p>
       <w:pPr>
@@ -5725,10 +5734,10 @@
           <w:noProof/>
         </w:rPr>
         <w:drawing>
-          <wp:inline distT="0" distB="0" distL="0" distR="0" wp14:anchorId="22C534EE" wp14:editId="72BBEF89">
-            <wp:extent cx="2712807" cy="666750"/>
+          <wp:inline distT="0" distB="0" distL="0" distR="0" wp14:anchorId="3B2C7B50" wp14:editId="2CA5E411">
+            <wp:extent cx="2674370" cy="1504950"/>
             <wp:effectExtent l="0" t="0" r="0" b="0"/>
-            <wp:docPr id="26" name="Imagen 26"/>
+            <wp:docPr id="19" name="Imagen 19"/>
             <wp:cNvGraphicFramePr>
               <a:graphicFrameLocks xmlns:a="http://schemas.openxmlformats.org/drawingml/2006/main" noChangeAspect="1"/>
             </wp:cNvGraphicFramePr>
@@ -5748,7 +5757,7 @@
                   <pic:spPr>
                     <a:xfrm>
                       <a:off x="0" y="0"/>
-                      <a:ext cx="2747933" cy="675383"/>
+                      <a:ext cx="2757007" cy="1551452"/>
                     </a:xfrm>
                     <a:prstGeom prst="rect">
                       <a:avLst/>
@@ -5793,7 +5802,11 @@
         <w:t xml:space="preserve">Si deseamos buscar un usuario, primero debemos escribir un nombre de usuario o parte de él, en el campo de la parte superior, luego presionamos el botón “FILTRAR”, se buscará </w:t>
       </w:r>
       <w:r>
-        <w:t xml:space="preserve">y cargará la grilla con </w:t>
+        <w:t xml:space="preserve">y cargará </w:t>
+      </w:r>
+      <w:r>
+        <w:lastRenderedPageBreak/>
+        <w:t xml:space="preserve">la grilla con </w:t>
       </w:r>
       <w:r>
         <w:t>todos los usuarios cuyo nombre de usuario contenga el texto ingresado anteriormente.</w:t>
@@ -5808,7 +5821,6 @@
         <w:rPr>
           <w:noProof/>
         </w:rPr>
-        <w:lastRenderedPageBreak/>
         <w:drawing>
           <wp:inline distT="0" distB="0" distL="0" distR="0" wp14:anchorId="3998BB57" wp14:editId="2BD429EF">
             <wp:extent cx="5612130" cy="2566670"/>
@@ -5886,7 +5898,19 @@
         <w:rPr>
           <w:u w:val="single"/>
         </w:rPr>
-        <w:t>Validación Cliente en uso:</w:t>
+        <w:t xml:space="preserve">Validación </w:t>
+      </w:r>
+      <w:r>
+        <w:rPr>
+          <w:u w:val="single"/>
+        </w:rPr>
+        <w:t>Usuario</w:t>
+      </w:r>
+      <w:r>
+        <w:rPr>
+          <w:u w:val="single"/>
+        </w:rPr>
+        <w:t xml:space="preserve"> en uso:</w:t>
       </w:r>
     </w:p>
     <w:p>
@@ -5895,7 +5919,19 @@
         <w:jc w:val="both"/>
       </w:pPr>
       <w:r>
-        <w:t>En este caso, como se realiza una baja lógica, solo se notifica al usuario que el cliente que se está por eliminar se encuentra en uso, permitiéndole seguir.</w:t>
+        <w:t xml:space="preserve">En este caso, como se realiza una baja lógica, solo se notifica al </w:t>
+      </w:r>
+      <w:r>
+        <w:t>operador</w:t>
+      </w:r>
+      <w:r>
+        <w:t xml:space="preserve"> que el </w:t>
+      </w:r>
+      <w:r>
+        <w:t>usuario</w:t>
+      </w:r>
+      <w:r>
+        <w:t xml:space="preserve"> que se está por eliminar se encuentra en uso, permitiéndole seguir.</w:t>
       </w:r>
     </w:p>
     <w:p>
@@ -5909,10 +5945,10 @@
           <w:noProof/>
         </w:rPr>
         <w:drawing>
-          <wp:inline distT="0" distB="0" distL="0" distR="0" wp14:anchorId="3F0F1AD2" wp14:editId="4184B212">
-            <wp:extent cx="3848100" cy="1400175"/>
-            <wp:effectExtent l="0" t="0" r="0" b="9525"/>
-            <wp:docPr id="30" name="Imagen 30"/>
+          <wp:inline distT="0" distB="0" distL="0" distR="0" wp14:anchorId="6E08EC46" wp14:editId="675D3B5A">
+            <wp:extent cx="3895725" cy="1400175"/>
+            <wp:effectExtent l="0" t="0" r="9525" b="9525"/>
+            <wp:docPr id="18" name="Imagen 18"/>
             <wp:cNvGraphicFramePr>
               <a:graphicFrameLocks xmlns:a="http://schemas.openxmlformats.org/drawingml/2006/main" noChangeAspect="1"/>
             </wp:cNvGraphicFramePr>
@@ -5932,7 +5968,7 @@
                   <pic:spPr>
                     <a:xfrm>
                       <a:off x="0" y="0"/>
-                      <a:ext cx="3848100" cy="1400175"/>
+                      <a:ext cx="3895725" cy="1400175"/>
                     </a:xfrm>
                     <a:prstGeom prst="rect">
                       <a:avLst/>
@@ -6010,6 +6046,7 @@
         <w:rPr>
           <w:noProof/>
         </w:rPr>
+        <w:lastRenderedPageBreak/>
         <w:drawing>
           <wp:inline distT="0" distB="0" distL="0" distR="0" wp14:anchorId="3A0C361A" wp14:editId="018462D5">
             <wp:extent cx="2466975" cy="1400175"/>
@@ -6098,7 +6135,6 @@
         <w:jc w:val="both"/>
       </w:pPr>
       <w:r>
-        <w:lastRenderedPageBreak/>
         <w:t>Cuando se agrega o modifica un usuario se controla que el nuevo usuario ingresado ya exista</w:t>
       </w:r>
       <w:r>
@@ -6180,6 +6216,7 @@
       </w:pPr>
       <w:bookmarkStart w:id="20" w:name="_Toc43425838"/>
       <w:r>
+        <w:lastRenderedPageBreak/>
         <w:t>Gestión de Clientes</w:t>
       </w:r>
       <w:bookmarkEnd w:id="20"/>

</xml_diff>

<commit_message>
ultima version con instalador
</commit_message>
<xml_diff>
--- a/Manual de Usuario SVAU OK.docx
+++ b/Manual de Usuario SVAU OK.docx
@@ -6507,6 +6507,18 @@
     </w:p>
     <w:p>
       <w:pPr>
+        <w:widowControl w:val="0"/>
+        <w:ind w:left="360"/>
+      </w:pPr>
+    </w:p>
+    <w:p>
+      <w:pPr>
+        <w:widowControl w:val="0"/>
+        <w:ind w:left="360"/>
+      </w:pPr>
+    </w:p>
+    <w:p>
+      <w:pPr>
         <w:pStyle w:val="Ttulo1"/>
         <w:widowControl w:val="0"/>
         <w:numPr>
@@ -6514,16 +6526,371 @@
           <w:numId w:val="3"/>
         </w:numPr>
       </w:pPr>
-      <w:bookmarkStart w:id="40" w:name="_Toc43425858"/>
-      <w:proofErr w:type="spellStart"/>
-      <w:r>
-        <w:t>Instalacion</w:t>
-      </w:r>
-      <w:bookmarkEnd w:id="40"/>
-      <w:proofErr w:type="spellEnd"/>
+      <w:r>
+        <w:lastRenderedPageBreak/>
+        <w:t xml:space="preserve">Instalación </w:t>
+      </w:r>
+    </w:p>
+    <w:p>
+      <w:pPr>
+        <w:widowControl w:val="0"/>
+        <w:ind w:left="360" w:firstLine="348"/>
+        <w:jc w:val="both"/>
+      </w:pPr>
+      <w:r>
+        <w:t xml:space="preserve">Para instalar el sistema, simplemente tenemos que ir a la carpeta “Instalador” y ejecutar </w:t>
+      </w:r>
+      <w:r>
+        <w:rPr>
+          <w:noProof/>
+        </w:rPr>
+        <w:drawing>
+          <wp:inline distT="0" distB="0" distL="0" distR="0" wp14:anchorId="6599346E" wp14:editId="121DA9B9">
+            <wp:extent cx="838200" cy="238225"/>
+            <wp:effectExtent l="0" t="0" r="0" b="9525"/>
+            <wp:docPr id="18" name="Imagen 18"/>
+            <wp:cNvGraphicFramePr>
+              <a:graphicFrameLocks xmlns:a="http://schemas.openxmlformats.org/drawingml/2006/main" noChangeAspect="1"/>
+            </wp:cNvGraphicFramePr>
+            <a:graphic xmlns:a="http://schemas.openxmlformats.org/drawingml/2006/main">
+              <a:graphicData uri="http://schemas.openxmlformats.org/drawingml/2006/picture">
+                <pic:pic xmlns:pic="http://schemas.openxmlformats.org/drawingml/2006/picture">
+                  <pic:nvPicPr>
+                    <pic:cNvPr id="1" name=""/>
+                    <pic:cNvPicPr/>
+                  </pic:nvPicPr>
+                  <pic:blipFill>
+                    <a:blip r:embed="rId32"/>
+                    <a:stretch>
+                      <a:fillRect/>
+                    </a:stretch>
+                  </pic:blipFill>
+                  <pic:spPr>
+                    <a:xfrm>
+                      <a:off x="0" y="0"/>
+                      <a:ext cx="855283" cy="243080"/>
+                    </a:xfrm>
+                    <a:prstGeom prst="rect">
+                      <a:avLst/>
+                    </a:prstGeom>
+                  </pic:spPr>
+                </pic:pic>
+              </a:graphicData>
+            </a:graphic>
+          </wp:inline>
+        </w:drawing>
+      </w:r>
+      <w:r>
+        <w:t>, y luego seguir las indicaciones del asistente:</w:t>
+      </w:r>
+    </w:p>
+    <w:p>
+      <w:pPr>
+        <w:widowControl w:val="0"/>
+        <w:ind w:left="360" w:firstLine="348"/>
+        <w:jc w:val="center"/>
+      </w:pPr>
+      <w:r>
+        <w:rPr>
+          <w:noProof/>
+        </w:rPr>
+        <w:drawing>
+          <wp:inline distT="0" distB="0" distL="0" distR="0" wp14:anchorId="6A57132B" wp14:editId="29875B5F">
+            <wp:extent cx="4752975" cy="3895725"/>
+            <wp:effectExtent l="0" t="0" r="9525" b="9525"/>
+            <wp:docPr id="19" name="Imagen 19"/>
+            <wp:cNvGraphicFramePr>
+              <a:graphicFrameLocks xmlns:a="http://schemas.openxmlformats.org/drawingml/2006/main" noChangeAspect="1"/>
+            </wp:cNvGraphicFramePr>
+            <a:graphic xmlns:a="http://schemas.openxmlformats.org/drawingml/2006/main">
+              <a:graphicData uri="http://schemas.openxmlformats.org/drawingml/2006/picture">
+                <pic:pic xmlns:pic="http://schemas.openxmlformats.org/drawingml/2006/picture">
+                  <pic:nvPicPr>
+                    <pic:cNvPr id="1" name=""/>
+                    <pic:cNvPicPr/>
+                  </pic:nvPicPr>
+                  <pic:blipFill>
+                    <a:blip r:embed="rId33"/>
+                    <a:stretch>
+                      <a:fillRect/>
+                    </a:stretch>
+                  </pic:blipFill>
+                  <pic:spPr>
+                    <a:xfrm>
+                      <a:off x="0" y="0"/>
+                      <a:ext cx="4752975" cy="3895725"/>
+                    </a:xfrm>
+                    <a:prstGeom prst="rect">
+                      <a:avLst/>
+                    </a:prstGeom>
+                  </pic:spPr>
+                </pic:pic>
+              </a:graphicData>
+            </a:graphic>
+          </wp:inline>
+        </w:drawing>
+      </w:r>
+    </w:p>
+    <w:p>
+      <w:pPr>
+        <w:widowControl w:val="0"/>
+        <w:ind w:left="360" w:firstLine="348"/>
+        <w:jc w:val="both"/>
+      </w:pPr>
+      <w:r>
+        <w:t>Si queremos instalar en una carpeta distinta, la podemos seleccionar en la siguiente pantalla:</w:t>
+      </w:r>
+    </w:p>
+    <w:p>
+      <w:pPr>
+        <w:widowControl w:val="0"/>
+        <w:ind w:left="360" w:firstLine="348"/>
+        <w:jc w:val="center"/>
+      </w:pPr>
+      <w:r>
+        <w:rPr>
+          <w:noProof/>
+        </w:rPr>
+        <w:lastRenderedPageBreak/>
+        <w:drawing>
+          <wp:inline distT="0" distB="0" distL="0" distR="0" wp14:anchorId="7A8EEA29" wp14:editId="57BA2F56">
+            <wp:extent cx="4752975" cy="3895725"/>
+            <wp:effectExtent l="0" t="0" r="9525" b="9525"/>
+            <wp:docPr id="21" name="Imagen 21"/>
+            <wp:cNvGraphicFramePr>
+              <a:graphicFrameLocks xmlns:a="http://schemas.openxmlformats.org/drawingml/2006/main" noChangeAspect="1"/>
+            </wp:cNvGraphicFramePr>
+            <a:graphic xmlns:a="http://schemas.openxmlformats.org/drawingml/2006/main">
+              <a:graphicData uri="http://schemas.openxmlformats.org/drawingml/2006/picture">
+                <pic:pic xmlns:pic="http://schemas.openxmlformats.org/drawingml/2006/picture">
+                  <pic:nvPicPr>
+                    <pic:cNvPr id="1" name=""/>
+                    <pic:cNvPicPr/>
+                  </pic:nvPicPr>
+                  <pic:blipFill>
+                    <a:blip r:embed="rId34"/>
+                    <a:stretch>
+                      <a:fillRect/>
+                    </a:stretch>
+                  </pic:blipFill>
+                  <pic:spPr>
+                    <a:xfrm>
+                      <a:off x="0" y="0"/>
+                      <a:ext cx="4752975" cy="3895725"/>
+                    </a:xfrm>
+                    <a:prstGeom prst="rect">
+                      <a:avLst/>
+                    </a:prstGeom>
+                  </pic:spPr>
+                </pic:pic>
+              </a:graphicData>
+            </a:graphic>
+          </wp:inline>
+        </w:drawing>
+      </w:r>
+    </w:p>
+    <w:p>
+      <w:pPr>
+        <w:widowControl w:val="0"/>
+        <w:ind w:left="360" w:firstLine="348"/>
+        <w:jc w:val="both"/>
+      </w:pPr>
+      <w:r>
+        <w:t>Confirmamos la instalación</w:t>
+      </w:r>
+      <w:r>
+        <w:t>, presionando siguiente</w:t>
+      </w:r>
+      <w:r>
+        <w:t>:</w:t>
+      </w:r>
+    </w:p>
+    <w:p>
+      <w:pPr>
+        <w:widowControl w:val="0"/>
+        <w:ind w:left="360" w:firstLine="348"/>
+        <w:jc w:val="center"/>
+      </w:pPr>
+      <w:r>
+        <w:rPr>
+          <w:noProof/>
+        </w:rPr>
+        <w:drawing>
+          <wp:inline distT="0" distB="0" distL="0" distR="0" wp14:anchorId="4370FF2E" wp14:editId="60FA69DE">
+            <wp:extent cx="4752975" cy="3895725"/>
+            <wp:effectExtent l="0" t="0" r="9525" b="9525"/>
+            <wp:docPr id="25" name="Imagen 25"/>
+            <wp:cNvGraphicFramePr>
+              <a:graphicFrameLocks xmlns:a="http://schemas.openxmlformats.org/drawingml/2006/main" noChangeAspect="1"/>
+            </wp:cNvGraphicFramePr>
+            <a:graphic xmlns:a="http://schemas.openxmlformats.org/drawingml/2006/main">
+              <a:graphicData uri="http://schemas.openxmlformats.org/drawingml/2006/picture">
+                <pic:pic xmlns:pic="http://schemas.openxmlformats.org/drawingml/2006/picture">
+                  <pic:nvPicPr>
+                    <pic:cNvPr id="1" name=""/>
+                    <pic:cNvPicPr/>
+                  </pic:nvPicPr>
+                  <pic:blipFill>
+                    <a:blip r:embed="rId35"/>
+                    <a:stretch>
+                      <a:fillRect/>
+                    </a:stretch>
+                  </pic:blipFill>
+                  <pic:spPr>
+                    <a:xfrm>
+                      <a:off x="0" y="0"/>
+                      <a:ext cx="4752975" cy="3895725"/>
+                    </a:xfrm>
+                    <a:prstGeom prst="rect">
+                      <a:avLst/>
+                    </a:prstGeom>
+                  </pic:spPr>
+                </pic:pic>
+              </a:graphicData>
+            </a:graphic>
+          </wp:inline>
+        </w:drawing>
+      </w:r>
+    </w:p>
+    <w:p>
+      <w:pPr>
+        <w:widowControl w:val="0"/>
+        <w:ind w:left="360" w:firstLine="348"/>
+        <w:rPr>
+          <w:u w:val="single"/>
+        </w:rPr>
+      </w:pPr>
+      <w:r>
+        <w:lastRenderedPageBreak/>
+        <w:t>Una vez finalizada la instalación presionamos el botón Cerrar.</w:t>
+      </w:r>
+    </w:p>
+    <w:p>
+      <w:pPr>
+        <w:widowControl w:val="0"/>
+        <w:ind w:left="360" w:firstLine="348"/>
+        <w:jc w:val="center"/>
+      </w:pPr>
+      <w:r>
+        <w:rPr>
+          <w:noProof/>
+        </w:rPr>
+        <w:drawing>
+          <wp:inline distT="0" distB="0" distL="0" distR="0" wp14:anchorId="5C89F967" wp14:editId="3431CF91">
+            <wp:extent cx="4752975" cy="3895725"/>
+            <wp:effectExtent l="0" t="0" r="9525" b="9525"/>
+            <wp:docPr id="31" name="Imagen 31"/>
+            <wp:cNvGraphicFramePr>
+              <a:graphicFrameLocks xmlns:a="http://schemas.openxmlformats.org/drawingml/2006/main" noChangeAspect="1"/>
+            </wp:cNvGraphicFramePr>
+            <a:graphic xmlns:a="http://schemas.openxmlformats.org/drawingml/2006/main">
+              <a:graphicData uri="http://schemas.openxmlformats.org/drawingml/2006/picture">
+                <pic:pic xmlns:pic="http://schemas.openxmlformats.org/drawingml/2006/picture">
+                  <pic:nvPicPr>
+                    <pic:cNvPr id="1" name=""/>
+                    <pic:cNvPicPr/>
+                  </pic:nvPicPr>
+                  <pic:blipFill>
+                    <a:blip r:embed="rId36"/>
+                    <a:stretch>
+                      <a:fillRect/>
+                    </a:stretch>
+                  </pic:blipFill>
+                  <pic:spPr>
+                    <a:xfrm>
+                      <a:off x="0" y="0"/>
+                      <a:ext cx="4752975" cy="3895725"/>
+                    </a:xfrm>
+                    <a:prstGeom prst="rect">
+                      <a:avLst/>
+                    </a:prstGeom>
+                  </pic:spPr>
+                </pic:pic>
+              </a:graphicData>
+            </a:graphic>
+          </wp:inline>
+        </w:drawing>
+      </w:r>
+    </w:p>
+    <w:p>
+      <w:pPr>
+        <w:widowControl w:val="0"/>
+        <w:ind w:left="360" w:firstLine="348"/>
+        <w:jc w:val="both"/>
+      </w:pPr>
+      <w:r>
+        <w:t>Finalmente podremos acceder al sistema SVAU a través del acceso directo creado en el escritorio:</w:t>
+      </w:r>
+    </w:p>
+    <w:p>
+      <w:pPr>
+        <w:widowControl w:val="0"/>
+        <w:ind w:left="360" w:firstLine="348"/>
+        <w:jc w:val="center"/>
+      </w:pPr>
+      <w:r>
+        <w:rPr>
+          <w:noProof/>
+        </w:rPr>
+        <w:drawing>
+          <wp:inline distT="0" distB="0" distL="0" distR="0" wp14:anchorId="45026AAC" wp14:editId="08C31B95">
+            <wp:extent cx="914400" cy="962025"/>
+            <wp:effectExtent l="0" t="0" r="0" b="9525"/>
+            <wp:docPr id="32" name="Imagen 32"/>
+            <wp:cNvGraphicFramePr>
+              <a:graphicFrameLocks xmlns:a="http://schemas.openxmlformats.org/drawingml/2006/main" noChangeAspect="1"/>
+            </wp:cNvGraphicFramePr>
+            <a:graphic xmlns:a="http://schemas.openxmlformats.org/drawingml/2006/main">
+              <a:graphicData uri="http://schemas.openxmlformats.org/drawingml/2006/picture">
+                <pic:pic xmlns:pic="http://schemas.openxmlformats.org/drawingml/2006/picture">
+                  <pic:nvPicPr>
+                    <pic:cNvPr id="0" name="Picture 1"/>
+                    <pic:cNvPicPr>
+                      <a:picLocks noChangeAspect="1" noChangeArrowheads="1"/>
+                    </pic:cNvPicPr>
+                  </pic:nvPicPr>
+                  <pic:blipFill>
+                    <a:blip r:embed="rId37">
+                      <a:extLst>
+                        <a:ext uri="{28A0092B-C50C-407E-A947-70E740481C1C}">
+                          <a14:useLocalDpi xmlns:a14="http://schemas.microsoft.com/office/drawing/2010/main" val="0"/>
+                        </a:ext>
+                      </a:extLst>
+                    </a:blip>
+                    <a:srcRect/>
+                    <a:stretch>
+                      <a:fillRect/>
+                    </a:stretch>
+                  </pic:blipFill>
+                  <pic:spPr bwMode="auto">
+                    <a:xfrm>
+                      <a:off x="0" y="0"/>
+                      <a:ext cx="914400" cy="962025"/>
+                    </a:xfrm>
+                    <a:prstGeom prst="rect">
+                      <a:avLst/>
+                    </a:prstGeom>
+                    <a:noFill/>
+                    <a:ln>
+                      <a:noFill/>
+                    </a:ln>
+                  </pic:spPr>
+                </pic:pic>
+              </a:graphicData>
+            </a:graphic>
+          </wp:inline>
+        </w:drawing>
+      </w:r>
+    </w:p>
+    <w:p>
+      <w:pPr>
+        <w:pStyle w:val="Ttulo1"/>
+        <w:widowControl w:val="0"/>
+        <w:ind w:left="720"/>
+      </w:pPr>
     </w:p>
     <w:sectPr>
-      <w:footerReference w:type="default" r:id="rId32"/>
+      <w:footerReference w:type="default" r:id="rId38"/>
       <w:pgSz w:w="12240" w:h="15840"/>
       <w:pgMar w:top="1417" w:right="1701" w:bottom="1417" w:left="1701" w:header="708" w:footer="708" w:gutter="0"/>
       <w:pgNumType w:start="1"/>

</xml_diff>

<commit_message>
ultima version del tp final2020 y manual de usuario. promocionada
</commit_message>
<xml_diff>
--- a/Manual de Usuario SVAU OK.docx
+++ b/Manual de Usuario SVAU OK.docx
@@ -523,7 +523,34 @@
           <w:sz w:val="24"/>
           <w:szCs w:val="24"/>
         </w:rPr>
-        <w:t xml:space="preserve"> - LU</w:t>
+        <w:t xml:space="preserve"> </w:t>
+      </w:r>
+      <w:r>
+        <w:rPr>
+          <w:b/>
+          <w:bCs/>
+          <w:sz w:val="24"/>
+          <w:szCs w:val="24"/>
+        </w:rPr>
+        <w:t>–</w:t>
+      </w:r>
+      <w:r>
+        <w:rPr>
+          <w:b/>
+          <w:bCs/>
+          <w:sz w:val="24"/>
+          <w:szCs w:val="24"/>
+        </w:rPr>
+        <w:t xml:space="preserve"> LU</w:t>
+      </w:r>
+      <w:r>
+        <w:rPr>
+          <w:b/>
+          <w:bCs/>
+          <w:sz w:val="24"/>
+          <w:szCs w:val="24"/>
+        </w:rPr>
+        <w:t xml:space="preserve"> 2708</w:t>
       </w:r>
     </w:p>
     <w:p>
@@ -1785,7 +1812,7 @@
                 <w:noProof/>
                 <w:webHidden/>
               </w:rPr>
-              <w:t>2</w:t>
+              <w:t>3</w:t>
             </w:r>
             <w:r>
               <w:rPr>
@@ -2473,7 +2500,7 @@
                 <w:noProof/>
                 <w:webHidden/>
               </w:rPr>
-              <w:t>5</w:t>
+              <w:t>6</w:t>
             </w:r>
             <w:r>
               <w:rPr>
@@ -2731,7 +2758,7 @@
                 <w:noProof/>
                 <w:webHidden/>
               </w:rPr>
-              <w:t>7</w:t>
+              <w:t>8</w:t>
             </w:r>
             <w:r>
               <w:rPr>
@@ -2817,7 +2844,7 @@
                 <w:noProof/>
                 <w:webHidden/>
               </w:rPr>
-              <w:t>8</w:t>
+              <w:t>9</w:t>
             </w:r>
             <w:r>
               <w:rPr>
@@ -2903,7 +2930,7 @@
                 <w:noProof/>
                 <w:webHidden/>
               </w:rPr>
-              <w:t>9</w:t>
+              <w:t>10</w:t>
             </w:r>
             <w:r>
               <w:rPr>
@@ -2989,7 +3016,7 @@
                 <w:noProof/>
                 <w:webHidden/>
               </w:rPr>
-              <w:t>9</w:t>
+              <w:t>10</w:t>
             </w:r>
             <w:r>
               <w:rPr>
@@ -3075,7 +3102,7 @@
                 <w:noProof/>
                 <w:webHidden/>
               </w:rPr>
-              <w:t>10</w:t>
+              <w:t>11</w:t>
             </w:r>
             <w:r>
               <w:rPr>
@@ -3161,7 +3188,7 @@
                 <w:noProof/>
                 <w:webHidden/>
               </w:rPr>
-              <w:t>11</w:t>
+              <w:t>12</w:t>
             </w:r>
             <w:r>
               <w:rPr>
@@ -3247,7 +3274,7 @@
                 <w:noProof/>
                 <w:webHidden/>
               </w:rPr>
-              <w:t>12</w:t>
+              <w:t>13</w:t>
             </w:r>
             <w:r>
               <w:rPr>
@@ -3333,7 +3360,7 @@
                 <w:noProof/>
                 <w:webHidden/>
               </w:rPr>
-              <w:t>13</w:t>
+              <w:t>14</w:t>
             </w:r>
             <w:r>
               <w:rPr>
@@ -3419,7 +3446,7 @@
                 <w:noProof/>
                 <w:webHidden/>
               </w:rPr>
-              <w:t>13</w:t>
+              <w:t>14</w:t>
             </w:r>
             <w:r>
               <w:rPr>
@@ -3505,7 +3532,7 @@
                 <w:noProof/>
                 <w:webHidden/>
               </w:rPr>
-              <w:t>14</w:t>
+              <w:t>15</w:t>
             </w:r>
             <w:r>
               <w:rPr>
@@ -3591,7 +3618,7 @@
                 <w:noProof/>
                 <w:webHidden/>
               </w:rPr>
-              <w:t>14</w:t>
+              <w:t>15</w:t>
             </w:r>
             <w:r>
               <w:rPr>
@@ -3677,7 +3704,7 @@
                 <w:noProof/>
                 <w:webHidden/>
               </w:rPr>
-              <w:t>15</w:t>
+              <w:t>16</w:t>
             </w:r>
             <w:r>
               <w:rPr>
@@ -3763,7 +3790,7 @@
                 <w:noProof/>
                 <w:webHidden/>
               </w:rPr>
-              <w:t>15</w:t>
+              <w:t>16</w:t>
             </w:r>
             <w:r>
               <w:rPr>
@@ -3849,7 +3876,7 @@
                 <w:noProof/>
                 <w:webHidden/>
               </w:rPr>
-              <w:t>16</w:t>
+              <w:t>17</w:t>
             </w:r>
             <w:r>
               <w:rPr>
@@ -3935,7 +3962,7 @@
                 <w:noProof/>
                 <w:webHidden/>
               </w:rPr>
-              <w:t>17</w:t>
+              <w:t>18</w:t>
             </w:r>
             <w:r>
               <w:rPr>
@@ -4021,7 +4048,7 @@
                 <w:noProof/>
                 <w:webHidden/>
               </w:rPr>
-              <w:t>17</w:t>
+              <w:t>18</w:t>
             </w:r>
             <w:r>
               <w:rPr>
@@ -4107,7 +4134,7 @@
                 <w:noProof/>
                 <w:webHidden/>
               </w:rPr>
-              <w:t>18</w:t>
+              <w:t>19</w:t>
             </w:r>
             <w:r>
               <w:rPr>
@@ -4193,7 +4220,7 @@
                 <w:noProof/>
                 <w:webHidden/>
               </w:rPr>
-              <w:t>18</w:t>
+              <w:t>19</w:t>
             </w:r>
             <w:r>
               <w:rPr>
@@ -4279,7 +4306,7 @@
                 <w:noProof/>
                 <w:webHidden/>
               </w:rPr>
-              <w:t>19</w:t>
+              <w:t>20</w:t>
             </w:r>
             <w:r>
               <w:rPr>
@@ -8348,10 +8375,7 @@
         <w:sym w:font="Wingdings" w:char="F0E0"/>
       </w:r>
       <w:r>
-        <w:t>Gestión Clases Tipo y Forma de Pago</w:t>
-      </w:r>
-      <w:r>
-        <w:t>, observaremos la siguiente pantalla:</w:t>
+        <w:t>Gestión Clases Tipo y Forma de Pago, observaremos la siguiente pantalla:</w:t>
       </w:r>
     </w:p>
     <w:p>
@@ -8412,10 +8436,7 @@
       </w:pPr>
       <w:bookmarkStart w:id="35" w:name="_Toc43745182"/>
       <w:r>
-        <w:t xml:space="preserve">Agregar </w:t>
-      </w:r>
-      <w:r>
-        <w:t>Clase – Tipo o Forma de Pago</w:t>
+        <w:t>Agregar Clase – Tipo o Forma de Pago</w:t>
       </w:r>
       <w:bookmarkEnd w:id="35"/>
     </w:p>
@@ -8425,49 +8446,7 @@
         <w:jc w:val="both"/>
       </w:pPr>
       <w:r>
-        <w:t>Si deseamos agregar un</w:t>
-      </w:r>
-      <w:r>
-        <w:t>a clase, tipo o forma de pago</w:t>
-      </w:r>
-      <w:r>
-        <w:t>, primero debemos</w:t>
-      </w:r>
-      <w:r>
-        <w:t xml:space="preserve"> seleccionar en la parte superior</w:t>
-      </w:r>
-      <w:r>
-        <w:t xml:space="preserve">, </w:t>
-      </w:r>
-      <w:r>
-        <w:t xml:space="preserve">presionamos el botón “NUEVO”, luego </w:t>
-      </w:r>
-      <w:r>
-        <w:t>ingresa</w:t>
-      </w:r>
-      <w:r>
-        <w:t>mos</w:t>
-      </w:r>
-      <w:r>
-        <w:t xml:space="preserve"> los datos </w:t>
-      </w:r>
-      <w:r>
-        <w:t xml:space="preserve">en el campo descripción </w:t>
-      </w:r>
-      <w:r>
-        <w:t>y luego presionamos el botón “A</w:t>
-      </w:r>
-      <w:r>
-        <w:t>GREGA</w:t>
-      </w:r>
-      <w:r>
-        <w:t xml:space="preserve">R”. El nuevo </w:t>
-      </w:r>
-      <w:r>
-        <w:t>ítem</w:t>
-      </w:r>
-      <w:r>
-        <w:t xml:space="preserve"> aparecerá en la grilla. </w:t>
+        <w:t xml:space="preserve">Si deseamos agregar una clase, tipo o forma de pago, primero debemos seleccionar en la parte superior, presionamos el botón “NUEVO”, luego ingresamos los datos en el campo descripción y luego presionamos el botón “AGREGAR”. El nuevo ítem aparecerá en la grilla. </w:t>
       </w:r>
     </w:p>
     <w:p>
@@ -8540,31 +8519,7 @@
         <w:jc w:val="both"/>
       </w:pPr>
       <w:r>
-        <w:t xml:space="preserve">Si deseamos </w:t>
-      </w:r>
-      <w:r>
-        <w:t>modificar</w:t>
-      </w:r>
-      <w:r>
-        <w:t xml:space="preserve"> una clase, tipo o forma de pago, primero debemos seleccionar en la parte superior, </w:t>
-      </w:r>
-      <w:r>
-        <w:t xml:space="preserve">seleccionar un ítem en la grilla, modificamos su descripción y luego </w:t>
-      </w:r>
-      <w:r>
-        <w:t>presionamos el botón “</w:t>
-      </w:r>
-      <w:r>
-        <w:t>MODIFICAR</w:t>
-      </w:r>
-      <w:r>
-        <w:t xml:space="preserve">”. El nuevo ítem aparecerá </w:t>
-      </w:r>
-      <w:r>
-        <w:t xml:space="preserve">modificado </w:t>
-      </w:r>
-      <w:r>
-        <w:t>en la grilla</w:t>
+        <w:t>Si deseamos modificar una clase, tipo o forma de pago, primero debemos seleccionar en la parte superior, seleccionar un ítem en la grilla, modificamos su descripción y luego presionamos el botón “MODIFICAR”. El nuevo ítem aparecerá modificado en la grilla</w:t>
       </w:r>
       <w:r>
         <w:t>.</w:t>
@@ -9553,6 +9508,7 @@
         <w:docPartUnique/>
       </w:docPartObj>
     </w:sdtPr>
+    <w:sdtEndPr/>
     <w:sdtContent>
       <w:p>
         <w:pPr>

</xml_diff>